<commit_message>
be: logout put back the grid into initial state
</commit_message>
<xml_diff>
--- a/umls/software-architecture.docx
+++ b/umls/software-architecture.docx
@@ -34,7 +34,35 @@
         <w:rPr>
           <w:rFonts w:ascii="Arial" w:hAnsi="Arial" w:cs="Arial"/>
         </w:rPr>
-        <w:t>Megvalósítása egy 3 rétegű alkalmazás lesz, megjelenítési réteg React Js-el valósul meg amely egy könyvtár a JavaScripthez</w:t>
+        <w:t xml:space="preserve">Megvalósítása egy 3 rétegű alkalmazás lesz, megjelenítési réteg </w:t>
+      </w:r>
+      <w:proofErr w:type="spellStart"/>
+      <w:r>
+        <w:rPr>
+          <w:rFonts w:ascii="Arial" w:hAnsi="Arial" w:cs="Arial"/>
+        </w:rPr>
+        <w:t>React</w:t>
+      </w:r>
+      <w:proofErr w:type="spellEnd"/>
+      <w:r>
+        <w:rPr>
+          <w:rFonts w:ascii="Arial" w:hAnsi="Arial" w:cs="Arial"/>
+        </w:rPr>
+        <w:t xml:space="preserve"> </w:t>
+      </w:r>
+      <w:proofErr w:type="spellStart"/>
+      <w:r>
+        <w:rPr>
+          <w:rFonts w:ascii="Arial" w:hAnsi="Arial" w:cs="Arial"/>
+        </w:rPr>
+        <w:t>Js</w:t>
+      </w:r>
+      <w:proofErr w:type="spellEnd"/>
+      <w:r>
+        <w:rPr>
+          <w:rFonts w:ascii="Arial" w:hAnsi="Arial" w:cs="Arial"/>
+        </w:rPr>
+        <w:t>-el valósul meg amely egy könyvtár a JavaScripthez</w:t>
       </w:r>
       <w:r>
         <w:rPr>
@@ -52,8 +80,16 @@
         <w:rPr>
           <w:rFonts w:ascii="Arial" w:hAnsi="Arial" w:cs="Arial"/>
         </w:rPr>
-        <w:t>-on</w:t>
-      </w:r>
+        <w:t>-</w:t>
+      </w:r>
+      <w:proofErr w:type="spellStart"/>
+      <w:r>
+        <w:rPr>
+          <w:rFonts w:ascii="Arial" w:hAnsi="Arial" w:cs="Arial"/>
+        </w:rPr>
+        <w:t>on</w:t>
+      </w:r>
+      <w:proofErr w:type="spellEnd"/>
       <w:r>
         <w:rPr>
           <w:rFonts w:ascii="Arial" w:hAnsi="Arial" w:cs="Arial"/>
@@ -102,11 +138,19 @@
         </w:rPr>
         <w:t xml:space="preserve">amit </w:t>
       </w:r>
-      <w:r>
-        <w:rPr>
-          <w:rFonts w:ascii="Arial" w:hAnsi="Arial" w:cs="Arial"/>
-        </w:rPr>
-        <w:t>FastAPI-nak hívnak, az adatok tárolását, bejelentkeztetést egy harmadik féllel</w:t>
+      <w:proofErr w:type="spellStart"/>
+      <w:r>
+        <w:rPr>
+          <w:rFonts w:ascii="Arial" w:hAnsi="Arial" w:cs="Arial"/>
+        </w:rPr>
+        <w:t>FastAPI-nak</w:t>
+      </w:r>
+      <w:proofErr w:type="spellEnd"/>
+      <w:r>
+        <w:rPr>
+          <w:rFonts w:ascii="Arial" w:hAnsi="Arial" w:cs="Arial"/>
+        </w:rPr>
+        <w:t xml:space="preserve"> hívnak, az adatok tárolását, bejelentkeztetést egy harmadik féllel</w:t>
       </w:r>
       <w:r>
         <w:rPr>
@@ -140,6 +184,7 @@
         </w:rPr>
         <w:t xml:space="preserve"> mint a </w:t>
       </w:r>
+      <w:proofErr w:type="spellStart"/>
       <w:r>
         <w:rPr>
           <w:rFonts w:ascii="Arial" w:hAnsi="Arial" w:cs="Arial"/>
@@ -156,8 +201,23 @@
         <w:rPr>
           <w:rFonts w:ascii="Arial" w:hAnsi="Arial" w:cs="Arial"/>
         </w:rPr>
-        <w:t>ase, itt NoSQL</w:t>
-      </w:r>
+        <w:t>ase</w:t>
+      </w:r>
+      <w:proofErr w:type="spellEnd"/>
+      <w:r>
+        <w:rPr>
+          <w:rFonts w:ascii="Arial" w:hAnsi="Arial" w:cs="Arial"/>
+        </w:rPr>
+        <w:t xml:space="preserve">, itt </w:t>
+      </w:r>
+      <w:proofErr w:type="spellStart"/>
+      <w:r>
+        <w:rPr>
+          <w:rFonts w:ascii="Arial" w:hAnsi="Arial" w:cs="Arial"/>
+        </w:rPr>
+        <w:t>NoSQL</w:t>
+      </w:r>
+      <w:proofErr w:type="spellEnd"/>
       <w:r>
         <w:rPr>
           <w:rFonts w:ascii="Arial" w:hAnsi="Arial" w:cs="Arial"/>
@@ -519,15 +579,14 @@
         <w:lastRenderedPageBreak/>
         <w:t>Backend:</w:t>
       </w:r>
-    </w:p>
-    <w:p>
-      <w:pPr>
-        <w:rPr>
-          <w:rFonts w:ascii="Arial" w:hAnsi="Arial" w:cs="Arial"/>
-          <w:b/>
-          <w:bCs/>
-        </w:rPr>
-      </w:pPr>
+      <w:r>
+        <w:rPr>
+          <w:rFonts w:ascii="Arial" w:hAnsi="Arial" w:cs="Arial"/>
+          <w:b/>
+          <w:bCs/>
+        </w:rPr>
+        <w:t xml:space="preserve"> </w:t>
+      </w:r>
       <w:r>
         <w:rPr>
           <w:rFonts w:ascii="Arial" w:hAnsi="Arial" w:cs="Arial"/>
@@ -536,10 +595,10 @@
           <w:noProof/>
         </w:rPr>
         <w:drawing>
-          <wp:inline distT="0" distB="0" distL="0" distR="0" wp14:anchorId="070B35E0" wp14:editId="48FBD7D3">
-            <wp:extent cx="5486400" cy="7056120"/>
-            <wp:effectExtent l="0" t="0" r="0" b="0"/>
-            <wp:docPr id="7" name="Kép 7"/>
+          <wp:inline distT="0" distB="0" distL="0" distR="0" wp14:anchorId="5890628F" wp14:editId="2F19D776">
+            <wp:extent cx="5343525" cy="4397375"/>
+            <wp:effectExtent l="0" t="0" r="9525" b="3175"/>
+            <wp:docPr id="9" name="Kép 9"/>
             <wp:cNvGraphicFramePr>
               <a:graphicFrameLocks xmlns:a="http://schemas.openxmlformats.org/drawingml/2006/main" noChangeAspect="1"/>
             </wp:cNvGraphicFramePr>
@@ -547,7 +606,7 @@
               <a:graphicData uri="http://schemas.openxmlformats.org/drawingml/2006/picture">
                 <pic:pic xmlns:pic="http://schemas.openxmlformats.org/drawingml/2006/picture">
                   <pic:nvPicPr>
-                    <pic:cNvPr id="0" name="Picture 5"/>
+                    <pic:cNvPr id="0" name="Picture 7"/>
                     <pic:cNvPicPr>
                       <a:picLocks noChangeAspect="1" noChangeArrowheads="1"/>
                     </pic:cNvPicPr>
@@ -568,7 +627,7 @@
                   <pic:spPr bwMode="auto">
                     <a:xfrm>
                       <a:off x="0" y="0"/>
-                      <a:ext cx="5486400" cy="7056120"/>
+                      <a:ext cx="5343525" cy="4397375"/>
                     </a:xfrm>
                     <a:prstGeom prst="rect">
                       <a:avLst/>
@@ -657,7 +716,21 @@
         <w:rPr>
           <w:rFonts w:ascii="Arial" w:hAnsi="Arial" w:cs="Arial"/>
         </w:rPr>
-        <w:t>Minden felhasználót Google-es authetikációval azonosítunk</w:t>
+        <w:t xml:space="preserve">Minden felhasználót Google-es </w:t>
+      </w:r>
+      <w:proofErr w:type="spellStart"/>
+      <w:r>
+        <w:rPr>
+          <w:rFonts w:ascii="Arial" w:hAnsi="Arial" w:cs="Arial"/>
+        </w:rPr>
+        <w:t>authetikációval</w:t>
+      </w:r>
+      <w:proofErr w:type="spellEnd"/>
+      <w:r>
+        <w:rPr>
+          <w:rFonts w:ascii="Arial" w:hAnsi="Arial" w:cs="Arial"/>
+        </w:rPr>
+        <w:t xml:space="preserve"> azonosítunk</w:t>
       </w:r>
       <w:r>
         <w:rPr>
@@ -1214,57 +1287,85 @@
           <w:rFonts w:ascii="Arial" w:hAnsi="Arial" w:cs="Arial"/>
         </w:rPr>
       </w:pPr>
+      <w:proofErr w:type="spellStart"/>
       <w:r>
         <w:rPr>
           <w:rFonts w:ascii="Arial" w:hAnsi="Arial" w:cs="Arial"/>
         </w:rPr>
         <w:t>Dropdown</w:t>
       </w:r>
-    </w:p>
-    <w:p>
-      <w:pPr>
-        <w:rPr>
-          <w:rFonts w:ascii="Arial" w:hAnsi="Arial" w:cs="Arial"/>
-        </w:rPr>
-      </w:pPr>
+      <w:proofErr w:type="spellEnd"/>
+    </w:p>
+    <w:p>
+      <w:pPr>
+        <w:rPr>
+          <w:rFonts w:ascii="Arial" w:hAnsi="Arial" w:cs="Arial"/>
+        </w:rPr>
+      </w:pPr>
+      <w:proofErr w:type="spellStart"/>
       <w:r>
         <w:rPr>
           <w:rFonts w:ascii="Arial" w:hAnsi="Arial" w:cs="Arial"/>
         </w:rPr>
         <w:t>Dnd</w:t>
       </w:r>
-    </w:p>
-    <w:p>
-      <w:pPr>
-        <w:rPr>
-          <w:rFonts w:ascii="Arial" w:hAnsi="Arial" w:cs="Arial"/>
-        </w:rPr>
-      </w:pPr>
+      <w:proofErr w:type="spellEnd"/>
+    </w:p>
+    <w:p>
+      <w:pPr>
+        <w:rPr>
+          <w:rFonts w:ascii="Arial" w:hAnsi="Arial" w:cs="Arial"/>
+        </w:rPr>
+      </w:pPr>
+      <w:proofErr w:type="spellStart"/>
       <w:r>
         <w:rPr>
           <w:rFonts w:ascii="Arial" w:hAnsi="Arial" w:cs="Arial"/>
         </w:rPr>
         <w:t>Quize</w:t>
       </w:r>
-    </w:p>
-    <w:p>
-      <w:pPr>
-        <w:rPr>
-          <w:rFonts w:ascii="Arial" w:hAnsi="Arial" w:cs="Arial"/>
-        </w:rPr>
-      </w:pPr>
-    </w:p>
-    <w:p>
-      <w:pPr>
-        <w:rPr>
-          <w:rFonts w:ascii="Arial" w:hAnsi="Arial" w:cs="Arial"/>
-        </w:rPr>
-      </w:pPr>
-      <w:r>
-        <w:rPr>
-          <w:rFonts w:ascii="Arial" w:hAnsi="Arial" w:cs="Arial"/>
-        </w:rPr>
-        <w:t>Dropdown kérdés típusnál egy kép jelenik meg a felhasználónak és azt kell kiegészítenie a dropdownban felsorolt elemekkel</w:t>
+      <w:proofErr w:type="spellEnd"/>
+    </w:p>
+    <w:p>
+      <w:pPr>
+        <w:rPr>
+          <w:rFonts w:ascii="Arial" w:hAnsi="Arial" w:cs="Arial"/>
+        </w:rPr>
+      </w:pPr>
+    </w:p>
+    <w:p>
+      <w:pPr>
+        <w:rPr>
+          <w:rFonts w:ascii="Arial" w:hAnsi="Arial" w:cs="Arial"/>
+        </w:rPr>
+      </w:pPr>
+      <w:proofErr w:type="spellStart"/>
+      <w:r>
+        <w:rPr>
+          <w:rFonts w:ascii="Arial" w:hAnsi="Arial" w:cs="Arial"/>
+        </w:rPr>
+        <w:t>Dropdown</w:t>
+      </w:r>
+      <w:proofErr w:type="spellEnd"/>
+      <w:r>
+        <w:rPr>
+          <w:rFonts w:ascii="Arial" w:hAnsi="Arial" w:cs="Arial"/>
+        </w:rPr>
+        <w:t xml:space="preserve"> kérdés típusnál egy kép jelenik meg a felhasználónak és azt kell kiegészítenie a </w:t>
+      </w:r>
+      <w:proofErr w:type="spellStart"/>
+      <w:r>
+        <w:rPr>
+          <w:rFonts w:ascii="Arial" w:hAnsi="Arial" w:cs="Arial"/>
+        </w:rPr>
+        <w:t>dropdownban</w:t>
+      </w:r>
+      <w:proofErr w:type="spellEnd"/>
+      <w:r>
+        <w:rPr>
+          <w:rFonts w:ascii="Arial" w:hAnsi="Arial" w:cs="Arial"/>
+        </w:rPr>
+        <w:t xml:space="preserve"> felsorolt elemekkel</w:t>
       </w:r>
     </w:p>
     <w:p>
@@ -1397,53 +1498,69 @@
           </wp:anchor>
         </w:drawing>
       </w:r>
-      <w:r>
-        <w:rPr>
-          <w:rFonts w:ascii="Arial" w:hAnsi="Arial" w:cs="Arial"/>
-        </w:rPr>
-        <w:t>Dnd egy szövegből bizonyos elemek ki vannak hagyva, egy szóbankból kell kiválasztani és a megfelelő helyre húzni az oda illő szót</w:t>
-      </w:r>
-    </w:p>
-    <w:p>
-      <w:pPr>
-        <w:rPr>
-          <w:rFonts w:ascii="Arial" w:hAnsi="Arial" w:cs="Arial"/>
-        </w:rPr>
-      </w:pPr>
-    </w:p>
-    <w:p>
-      <w:pPr>
-        <w:rPr>
-          <w:rFonts w:ascii="Arial" w:hAnsi="Arial" w:cs="Arial"/>
-        </w:rPr>
-      </w:pPr>
-    </w:p>
-    <w:p>
-      <w:pPr>
-        <w:rPr>
-          <w:rFonts w:ascii="Arial" w:hAnsi="Arial" w:cs="Arial"/>
-        </w:rPr>
-      </w:pPr>
-    </w:p>
-    <w:p>
-      <w:pPr>
-        <w:rPr>
-          <w:rFonts w:ascii="Arial" w:hAnsi="Arial" w:cs="Arial"/>
-        </w:rPr>
-      </w:pPr>
-    </w:p>
-    <w:p>
-      <w:pPr>
-        <w:rPr>
-          <w:rFonts w:ascii="Arial" w:hAnsi="Arial" w:cs="Arial"/>
-        </w:rPr>
-      </w:pPr>
+      <w:proofErr w:type="spellStart"/>
+      <w:r>
+        <w:rPr>
+          <w:rFonts w:ascii="Arial" w:hAnsi="Arial" w:cs="Arial"/>
+        </w:rPr>
+        <w:t>Dnd</w:t>
+      </w:r>
+      <w:proofErr w:type="spellEnd"/>
+      <w:r>
+        <w:rPr>
+          <w:rFonts w:ascii="Arial" w:hAnsi="Arial" w:cs="Arial"/>
+        </w:rPr>
+        <w:t xml:space="preserve"> egy szövegből bizonyos elemek ki vannak hagyva, egy szóbankból kell kiválasztani és a megfelelő helyre húzni az oda illő szót</w:t>
+      </w:r>
+    </w:p>
+    <w:p>
+      <w:pPr>
+        <w:rPr>
+          <w:rFonts w:ascii="Arial" w:hAnsi="Arial" w:cs="Arial"/>
+        </w:rPr>
+      </w:pPr>
+    </w:p>
+    <w:p>
+      <w:pPr>
+        <w:rPr>
+          <w:rFonts w:ascii="Arial" w:hAnsi="Arial" w:cs="Arial"/>
+        </w:rPr>
+      </w:pPr>
+    </w:p>
+    <w:p>
+      <w:pPr>
+        <w:rPr>
+          <w:rFonts w:ascii="Arial" w:hAnsi="Arial" w:cs="Arial"/>
+        </w:rPr>
+      </w:pPr>
+    </w:p>
+    <w:p>
+      <w:pPr>
+        <w:rPr>
+          <w:rFonts w:ascii="Arial" w:hAnsi="Arial" w:cs="Arial"/>
+        </w:rPr>
+      </w:pPr>
+    </w:p>
+    <w:p>
+      <w:pPr>
+        <w:rPr>
+          <w:rFonts w:ascii="Arial" w:hAnsi="Arial" w:cs="Arial"/>
+        </w:rPr>
+      </w:pPr>
+      <w:proofErr w:type="spellStart"/>
       <w:r>
         <w:rPr>
           <w:rFonts w:ascii="Arial" w:hAnsi="Arial" w:cs="Arial"/>
         </w:rPr>
         <w:lastRenderedPageBreak/>
-        <w:t xml:space="preserve">Question: Egy kérdés jelenik meg a felhasználónak 4 </w:t>
+        <w:t>Question</w:t>
+      </w:r>
+      <w:proofErr w:type="spellEnd"/>
+      <w:r>
+        <w:rPr>
+          <w:rFonts w:ascii="Arial" w:hAnsi="Arial" w:cs="Arial"/>
+        </w:rPr>
+        <w:t xml:space="preserve">: Egy kérdés jelenik meg a felhasználónak 4 </w:t>
       </w:r>
       <w:proofErr w:type="gramStart"/>
       <w:r>
@@ -1537,13 +1654,23 @@
           <w:bCs/>
         </w:rPr>
       </w:pPr>
-      <w:r>
-        <w:rPr>
-          <w:rFonts w:ascii="Arial" w:hAnsi="Arial" w:cs="Arial"/>
-          <w:b/>
-          <w:bCs/>
-        </w:rPr>
-        <w:t>Api endpontok felírása</w:t>
+      <w:proofErr w:type="spellStart"/>
+      <w:r>
+        <w:rPr>
+          <w:rFonts w:ascii="Arial" w:hAnsi="Arial" w:cs="Arial"/>
+          <w:b/>
+          <w:bCs/>
+        </w:rPr>
+        <w:t>Api</w:t>
+      </w:r>
+      <w:proofErr w:type="spellEnd"/>
+      <w:r>
+        <w:rPr>
+          <w:rFonts w:ascii="Arial" w:hAnsi="Arial" w:cs="Arial"/>
+          <w:b/>
+          <w:bCs/>
+        </w:rPr>
+        <w:t xml:space="preserve"> endpontok felírása</w:t>
       </w:r>
     </w:p>
     <w:tbl>
@@ -1630,12 +1757,14 @@
               </w:rPr>
               <w:t>/</w:t>
             </w:r>
+            <w:proofErr w:type="spellStart"/>
             <w:r>
               <w:rPr>
                 <w:rFonts w:ascii="Arial" w:hAnsi="Arial" w:cs="Arial"/>
               </w:rPr>
               <w:t>restartpoints</w:t>
             </w:r>
+            <w:proofErr w:type="spellEnd"/>
           </w:p>
         </w:tc>
         <w:tc>
@@ -1690,8 +1819,16 @@
               <w:rPr>
                 <w:rFonts w:ascii="Arial" w:hAnsi="Arial" w:cs="Arial"/>
               </w:rPr>
-              <w:t>/user</w:t>
-            </w:r>
+              <w:t>/</w:t>
+            </w:r>
+            <w:proofErr w:type="spellStart"/>
+            <w:r>
+              <w:rPr>
+                <w:rFonts w:ascii="Arial" w:hAnsi="Arial" w:cs="Arial"/>
+              </w:rPr>
+              <w:t>user</w:t>
+            </w:r>
+            <w:proofErr w:type="spellEnd"/>
           </w:p>
         </w:tc>
         <w:tc>
@@ -1726,7 +1863,21 @@
               <w:rPr>
                 <w:rFonts w:ascii="Arial" w:hAnsi="Arial" w:cs="Arial"/>
               </w:rPr>
-              <w:t>Ha authentikált a felhasználó hozzáadjuk az adatbázisunkhoz, amennyiben már tartalmazza, nem történik változás</w:t>
+              <w:t xml:space="preserve">Ha </w:t>
+            </w:r>
+            <w:proofErr w:type="spellStart"/>
+            <w:r>
+              <w:rPr>
+                <w:rFonts w:ascii="Arial" w:hAnsi="Arial" w:cs="Arial"/>
+              </w:rPr>
+              <w:t>authentikált</w:t>
+            </w:r>
+            <w:proofErr w:type="spellEnd"/>
+            <w:r>
+              <w:rPr>
+                <w:rFonts w:ascii="Arial" w:hAnsi="Arial" w:cs="Arial"/>
+              </w:rPr>
+              <w:t xml:space="preserve"> a felhasználó hozzáadjuk az adatbázisunkhoz, amennyiben már tartalmazza, nem történik változás</w:t>
             </w:r>
           </w:p>
         </w:tc>
@@ -1748,17 +1899,33 @@
               </w:rPr>
               <w:t>/</w:t>
             </w:r>
+            <w:proofErr w:type="spellStart"/>
             <w:r>
               <w:rPr>
                 <w:rFonts w:ascii="Arial" w:hAnsi="Arial" w:cs="Arial"/>
               </w:rPr>
               <w:t>quize</w:t>
             </w:r>
-            <w:r>
-              <w:rPr>
-                <w:rFonts w:ascii="Arial" w:hAnsi="Arial" w:cs="Arial"/>
-              </w:rPr>
-              <w:t xml:space="preserve"> /{algorithm}</w:t>
+            <w:proofErr w:type="spellEnd"/>
+            <w:r>
+              <w:rPr>
+                <w:rFonts w:ascii="Arial" w:hAnsi="Arial" w:cs="Arial"/>
+              </w:rPr>
+              <w:t xml:space="preserve"> /{</w:t>
+            </w:r>
+            <w:proofErr w:type="spellStart"/>
+            <w:r>
+              <w:rPr>
+                <w:rFonts w:ascii="Arial" w:hAnsi="Arial" w:cs="Arial"/>
+              </w:rPr>
+              <w:t>algorithm</w:t>
+            </w:r>
+            <w:proofErr w:type="spellEnd"/>
+            <w:r>
+              <w:rPr>
+                <w:rFonts w:ascii="Arial" w:hAnsi="Arial" w:cs="Arial"/>
+              </w:rPr>
+              <w:t>}</w:t>
             </w:r>
           </w:p>
         </w:tc>
@@ -1828,17 +1995,33 @@
               </w:rPr>
               <w:t>/</w:t>
             </w:r>
+            <w:proofErr w:type="spellStart"/>
             <w:r>
               <w:rPr>
                 <w:rFonts w:ascii="Arial" w:hAnsi="Arial" w:cs="Arial"/>
               </w:rPr>
               <w:t>dnd</w:t>
             </w:r>
-            <w:r>
-              <w:rPr>
-                <w:rFonts w:ascii="Arial" w:hAnsi="Arial" w:cs="Arial"/>
-              </w:rPr>
-              <w:t xml:space="preserve"> /{algorithm}</w:t>
+            <w:proofErr w:type="spellEnd"/>
+            <w:r>
+              <w:rPr>
+                <w:rFonts w:ascii="Arial" w:hAnsi="Arial" w:cs="Arial"/>
+              </w:rPr>
+              <w:t xml:space="preserve"> /{</w:t>
+            </w:r>
+            <w:proofErr w:type="spellStart"/>
+            <w:r>
+              <w:rPr>
+                <w:rFonts w:ascii="Arial" w:hAnsi="Arial" w:cs="Arial"/>
+              </w:rPr>
+              <w:t>algorithm</w:t>
+            </w:r>
+            <w:proofErr w:type="spellEnd"/>
+            <w:r>
+              <w:rPr>
+                <w:rFonts w:ascii="Arial" w:hAnsi="Arial" w:cs="Arial"/>
+              </w:rPr>
+              <w:t>}</w:t>
             </w:r>
           </w:p>
         </w:tc>
@@ -1906,7 +2089,35 @@
               <w:rPr>
                 <w:rFonts w:ascii="Arial" w:hAnsi="Arial" w:cs="Arial"/>
               </w:rPr>
-              <w:t>/dropdown/{algorithm}</w:t>
+              <w:t>/</w:t>
+            </w:r>
+            <w:proofErr w:type="spellStart"/>
+            <w:r>
+              <w:rPr>
+                <w:rFonts w:ascii="Arial" w:hAnsi="Arial" w:cs="Arial"/>
+              </w:rPr>
+              <w:t>dropdown</w:t>
+            </w:r>
+            <w:proofErr w:type="spellEnd"/>
+            <w:r>
+              <w:rPr>
+                <w:rFonts w:ascii="Arial" w:hAnsi="Arial" w:cs="Arial"/>
+              </w:rPr>
+              <w:t>/{</w:t>
+            </w:r>
+            <w:proofErr w:type="spellStart"/>
+            <w:r>
+              <w:rPr>
+                <w:rFonts w:ascii="Arial" w:hAnsi="Arial" w:cs="Arial"/>
+              </w:rPr>
+              <w:t>algorithm</w:t>
+            </w:r>
+            <w:proofErr w:type="spellEnd"/>
+            <w:r>
+              <w:rPr>
+                <w:rFonts w:ascii="Arial" w:hAnsi="Arial" w:cs="Arial"/>
+              </w:rPr>
+              <w:t>}</w:t>
             </w:r>
           </w:p>
         </w:tc>
@@ -1974,8 +2185,16 @@
               <w:rPr>
                 <w:rFonts w:ascii="Arial" w:hAnsi="Arial" w:cs="Arial"/>
               </w:rPr>
-              <w:t>/wallUpdate</w:t>
-            </w:r>
+              <w:t>/</w:t>
+            </w:r>
+            <w:proofErr w:type="spellStart"/>
+            <w:r>
+              <w:rPr>
+                <w:rFonts w:ascii="Arial" w:hAnsi="Arial" w:cs="Arial"/>
+              </w:rPr>
+              <w:t>wallUpdate</w:t>
+            </w:r>
+            <w:proofErr w:type="spellEnd"/>
           </w:p>
         </w:tc>
         <w:tc>
@@ -2030,8 +2249,16 @@
               <w:rPr>
                 <w:rFonts w:ascii="Arial" w:hAnsi="Arial" w:cs="Arial"/>
               </w:rPr>
-              <w:t>/changeDistance</w:t>
-            </w:r>
+              <w:t>/</w:t>
+            </w:r>
+            <w:proofErr w:type="spellStart"/>
+            <w:r>
+              <w:rPr>
+                <w:rFonts w:ascii="Arial" w:hAnsi="Arial" w:cs="Arial"/>
+              </w:rPr>
+              <w:t>changeDistance</w:t>
+            </w:r>
+            <w:proofErr w:type="spellEnd"/>
           </w:p>
         </w:tc>
         <w:tc>
@@ -2086,8 +2313,16 @@
               <w:rPr>
                 <w:rFonts w:ascii="Arial" w:hAnsi="Arial" w:cs="Arial"/>
               </w:rPr>
-              <w:t>/moveStartEnd</w:t>
-            </w:r>
+              <w:t>/</w:t>
+            </w:r>
+            <w:proofErr w:type="spellStart"/>
+            <w:r>
+              <w:rPr>
+                <w:rFonts w:ascii="Arial" w:hAnsi="Arial" w:cs="Arial"/>
+              </w:rPr>
+              <w:t>moveStartEnd</w:t>
+            </w:r>
+            <w:proofErr w:type="spellEnd"/>
           </w:p>
         </w:tc>
         <w:tc>
@@ -2142,8 +2377,16 @@
               <w:rPr>
                 <w:rFonts w:ascii="Arial" w:hAnsi="Arial" w:cs="Arial"/>
               </w:rPr>
-              <w:t>/clearForMaze</w:t>
-            </w:r>
+              <w:t>/</w:t>
+            </w:r>
+            <w:proofErr w:type="spellStart"/>
+            <w:r>
+              <w:rPr>
+                <w:rFonts w:ascii="Arial" w:hAnsi="Arial" w:cs="Arial"/>
+              </w:rPr>
+              <w:t>clearForMaze</w:t>
+            </w:r>
+            <w:proofErr w:type="spellEnd"/>
           </w:p>
           <w:p>
             <w:pPr>
@@ -2261,8 +2504,16 @@
               <w:rPr>
                 <w:rFonts w:ascii="Arial" w:hAnsi="Arial" w:cs="Arial"/>
               </w:rPr>
-              <w:t>/RecursiveDivision</w:t>
-            </w:r>
+              <w:t>/</w:t>
+            </w:r>
+            <w:proofErr w:type="spellStart"/>
+            <w:r>
+              <w:rPr>
+                <w:rFonts w:ascii="Arial" w:hAnsi="Arial" w:cs="Arial"/>
+              </w:rPr>
+              <w:t>RecursiveDivision</w:t>
+            </w:r>
+            <w:proofErr w:type="spellEnd"/>
           </w:p>
         </w:tc>
         <w:tc>
@@ -2329,8 +2580,16 @@
               <w:rPr>
                 <w:rFonts w:ascii="Arial" w:hAnsi="Arial" w:cs="Arial"/>
               </w:rPr>
-              <w:t>/Astar</w:t>
-            </w:r>
+              <w:t>/</w:t>
+            </w:r>
+            <w:proofErr w:type="spellStart"/>
+            <w:r>
+              <w:rPr>
+                <w:rFonts w:ascii="Arial" w:hAnsi="Arial" w:cs="Arial"/>
+              </w:rPr>
+              <w:t>Astar</w:t>
+            </w:r>
+            <w:proofErr w:type="spellEnd"/>
           </w:p>
         </w:tc>
         <w:tc>
@@ -2361,11 +2620,19 @@
                 <w:rFonts w:ascii="Arial" w:hAnsi="Arial" w:cs="Arial"/>
               </w:rPr>
             </w:pPr>
-            <w:r>
-              <w:rPr>
-                <w:rFonts w:ascii="Arial" w:hAnsi="Arial" w:cs="Arial"/>
-              </w:rPr>
-              <w:t>Astar megoldása az adott pályán</w:t>
+            <w:proofErr w:type="spellStart"/>
+            <w:r>
+              <w:rPr>
+                <w:rFonts w:ascii="Arial" w:hAnsi="Arial" w:cs="Arial"/>
+              </w:rPr>
+              <w:t>Astar</w:t>
+            </w:r>
+            <w:proofErr w:type="spellEnd"/>
+            <w:r>
+              <w:rPr>
+                <w:rFonts w:ascii="Arial" w:hAnsi="Arial" w:cs="Arial"/>
+              </w:rPr>
+              <w:t xml:space="preserve"> megoldása az adott pályán</w:t>
             </w:r>
           </w:p>
         </w:tc>
@@ -2441,8 +2708,16 @@
               <w:rPr>
                 <w:rFonts w:ascii="Arial" w:hAnsi="Arial" w:cs="Arial"/>
               </w:rPr>
-              <w:t>/Dijkstra</w:t>
-            </w:r>
+              <w:t>/</w:t>
+            </w:r>
+            <w:proofErr w:type="spellStart"/>
+            <w:r>
+              <w:rPr>
+                <w:rFonts w:ascii="Arial" w:hAnsi="Arial" w:cs="Arial"/>
+              </w:rPr>
+              <w:t>Dijkstra</w:t>
+            </w:r>
+            <w:proofErr w:type="spellEnd"/>
           </w:p>
         </w:tc>
         <w:tc>
@@ -2473,11 +2748,19 @@
                 <w:rFonts w:ascii="Arial" w:hAnsi="Arial" w:cs="Arial"/>
               </w:rPr>
             </w:pPr>
-            <w:r>
-              <w:rPr>
-                <w:rFonts w:ascii="Arial" w:hAnsi="Arial" w:cs="Arial"/>
-              </w:rPr>
-              <w:t>Dijkstra megoldása az adott pályán</w:t>
+            <w:proofErr w:type="spellStart"/>
+            <w:r>
+              <w:rPr>
+                <w:rFonts w:ascii="Arial" w:hAnsi="Arial" w:cs="Arial"/>
+              </w:rPr>
+              <w:t>Dijkstra</w:t>
+            </w:r>
+            <w:proofErr w:type="spellEnd"/>
+            <w:r>
+              <w:rPr>
+                <w:rFonts w:ascii="Arial" w:hAnsi="Arial" w:cs="Arial"/>
+              </w:rPr>
+              <w:t xml:space="preserve"> megoldása az adott pályán</w:t>
             </w:r>
           </w:p>
         </w:tc>
@@ -2553,8 +2836,16 @@
               <w:rPr>
                 <w:rFonts w:ascii="Arial" w:hAnsi="Arial" w:cs="Arial"/>
               </w:rPr>
-              <w:t>/getTypes</w:t>
-            </w:r>
+              <w:t>/</w:t>
+            </w:r>
+            <w:proofErr w:type="spellStart"/>
+            <w:r>
+              <w:rPr>
+                <w:rFonts w:ascii="Arial" w:hAnsi="Arial" w:cs="Arial"/>
+              </w:rPr>
+              <w:t>getTypes</w:t>
+            </w:r>
+            <w:proofErr w:type="spellEnd"/>
           </w:p>
         </w:tc>
         <w:tc>
@@ -2668,7 +2959,21 @@
         <w:rPr>
           <w:rFonts w:ascii="Arial" w:hAnsi="Arial" w:cs="Arial"/>
         </w:rPr>
-        <w:t xml:space="preserve"> egy end to end </w:t>
+        <w:t xml:space="preserve"> egy end </w:t>
+      </w:r>
+      <w:proofErr w:type="spellStart"/>
+      <w:r>
+        <w:rPr>
+          <w:rFonts w:ascii="Arial" w:hAnsi="Arial" w:cs="Arial"/>
+        </w:rPr>
+        <w:t>to</w:t>
+      </w:r>
+      <w:proofErr w:type="spellEnd"/>
+      <w:r>
+        <w:rPr>
+          <w:rFonts w:ascii="Arial" w:hAnsi="Arial" w:cs="Arial"/>
+        </w:rPr>
+        <w:t xml:space="preserve"> end </w:t>
       </w:r>
       <w:r>
         <w:rPr>
@@ -2676,6 +2981,7 @@
         </w:rPr>
         <w:t xml:space="preserve">keretrendszerrel valósul meg amelyet </w:t>
       </w:r>
+      <w:proofErr w:type="spellStart"/>
       <w:r>
         <w:rPr>
           <w:rFonts w:ascii="Arial" w:hAnsi="Arial" w:cs="Arial"/>
@@ -2686,7 +2992,14 @@
         <w:rPr>
           <w:rFonts w:ascii="Arial" w:hAnsi="Arial" w:cs="Arial"/>
         </w:rPr>
-        <w:t>ypressnek neveznek itt emberi tevékenységeket szimulálunk</w:t>
+        <w:t>ypressnek</w:t>
+      </w:r>
+      <w:proofErr w:type="spellEnd"/>
+      <w:r>
+        <w:rPr>
+          <w:rFonts w:ascii="Arial" w:hAnsi="Arial" w:cs="Arial"/>
+        </w:rPr>
+        <w:t xml:space="preserve"> neveznek itt emberi tevékenységeket szimulálunk</w:t>
       </w:r>
       <w:r>
         <w:rPr>
@@ -2745,6 +3058,7 @@
           <w:bCs/>
         </w:rPr>
       </w:pPr>
+      <w:proofErr w:type="spellStart"/>
       <w:r>
         <w:rPr>
           <w:rFonts w:ascii="Arial" w:hAnsi="Arial" w:cs="Arial"/>
@@ -2753,6 +3067,7 @@
         </w:rPr>
         <w:t>React</w:t>
       </w:r>
+      <w:proofErr w:type="spellEnd"/>
     </w:p>
     <w:tbl>
       <w:tblPr>
@@ -2859,6 +3174,7 @@
                 <w:rFonts w:ascii="Arial" w:hAnsi="Arial" w:cs="Arial"/>
               </w:rPr>
             </w:pPr>
+            <w:proofErr w:type="spellStart"/>
             <w:r>
               <w:rPr>
                 <w:rFonts w:ascii="Arial" w:hAnsi="Arial" w:cs="Arial"/>
@@ -2871,6 +3187,7 @@
               </w:rPr>
               <w:t>In</w:t>
             </w:r>
+            <w:proofErr w:type="spellEnd"/>
           </w:p>
         </w:tc>
         <w:tc>
@@ -2883,11 +3200,33 @@
                 <w:rFonts w:ascii="Arial" w:hAnsi="Arial" w:cs="Arial"/>
               </w:rPr>
             </w:pPr>
-            <w:r>
-              <w:rPr>
-                <w:rFonts w:ascii="Arial" w:hAnsi="Arial" w:cs="Arial"/>
-              </w:rPr>
-              <w:t>Authentikáció a felhasználóknak Firebasen keresztül</w:t>
+            <w:proofErr w:type="spellStart"/>
+            <w:r>
+              <w:rPr>
+                <w:rFonts w:ascii="Arial" w:hAnsi="Arial" w:cs="Arial"/>
+              </w:rPr>
+              <w:t>Authentikáció</w:t>
+            </w:r>
+            <w:proofErr w:type="spellEnd"/>
+            <w:r>
+              <w:rPr>
+                <w:rFonts w:ascii="Arial" w:hAnsi="Arial" w:cs="Arial"/>
+              </w:rPr>
+              <w:t xml:space="preserve"> a felhasználóknak </w:t>
+            </w:r>
+            <w:proofErr w:type="spellStart"/>
+            <w:r>
+              <w:rPr>
+                <w:rFonts w:ascii="Arial" w:hAnsi="Arial" w:cs="Arial"/>
+              </w:rPr>
+              <w:t>Firebasen</w:t>
+            </w:r>
+            <w:proofErr w:type="spellEnd"/>
+            <w:r>
+              <w:rPr>
+                <w:rFonts w:ascii="Arial" w:hAnsi="Arial" w:cs="Arial"/>
+              </w:rPr>
+              <w:t xml:space="preserve"> keresztül</w:t>
             </w:r>
           </w:p>
         </w:tc>
@@ -2903,12 +3242,14 @@
                 <w:rFonts w:ascii="Arial" w:hAnsi="Arial" w:cs="Arial"/>
               </w:rPr>
             </w:pPr>
+            <w:proofErr w:type="spellStart"/>
             <w:r>
               <w:rPr>
                 <w:rFonts w:ascii="Arial" w:hAnsi="Arial" w:cs="Arial"/>
               </w:rPr>
               <w:t>ModalTutorial</w:t>
             </w:r>
+            <w:proofErr w:type="spellEnd"/>
           </w:p>
         </w:tc>
         <w:tc>
@@ -2941,12 +3282,14 @@
                 <w:rFonts w:ascii="Arial" w:hAnsi="Arial" w:cs="Arial"/>
               </w:rPr>
             </w:pPr>
+            <w:proofErr w:type="spellStart"/>
             <w:r>
               <w:rPr>
                 <w:rFonts w:ascii="Arial" w:hAnsi="Arial" w:cs="Arial"/>
               </w:rPr>
               <w:t>NavBar</w:t>
             </w:r>
+            <w:proofErr w:type="spellEnd"/>
           </w:p>
         </w:tc>
         <w:tc>
@@ -2993,12 +3336,14 @@
                 <w:rFonts w:ascii="Arial" w:hAnsi="Arial" w:cs="Arial"/>
               </w:rPr>
             </w:pPr>
+            <w:proofErr w:type="spellStart"/>
             <w:r>
               <w:rPr>
                 <w:rFonts w:ascii="Arial" w:hAnsi="Arial" w:cs="Arial"/>
               </w:rPr>
               <w:t>Profile</w:t>
             </w:r>
+            <w:proofErr w:type="spellEnd"/>
           </w:p>
         </w:tc>
         <w:tc>
@@ -3011,11 +3356,19 @@
                 <w:rFonts w:ascii="Arial" w:hAnsi="Arial" w:cs="Arial"/>
               </w:rPr>
             </w:pPr>
-            <w:r>
-              <w:rPr>
-                <w:rFonts w:ascii="Arial" w:hAnsi="Arial" w:cs="Arial"/>
-              </w:rPr>
-              <w:t>Felhaszánló profilja, elérhető a segítség kérés/kijelentkezés pontjai megtekinthetőek itt</w:t>
+            <w:proofErr w:type="spellStart"/>
+            <w:r>
+              <w:rPr>
+                <w:rFonts w:ascii="Arial" w:hAnsi="Arial" w:cs="Arial"/>
+              </w:rPr>
+              <w:t>Felhaszánló</w:t>
+            </w:r>
+            <w:proofErr w:type="spellEnd"/>
+            <w:r>
+              <w:rPr>
+                <w:rFonts w:ascii="Arial" w:hAnsi="Arial" w:cs="Arial"/>
+              </w:rPr>
+              <w:t xml:space="preserve"> profilja, elérhető a segítség kérés/kijelentkezés pontjai megtekinthetőek itt</w:t>
             </w:r>
           </w:p>
         </w:tc>
@@ -3031,12 +3384,14 @@
                 <w:rFonts w:ascii="Arial" w:hAnsi="Arial" w:cs="Arial"/>
               </w:rPr>
             </w:pPr>
+            <w:proofErr w:type="spellStart"/>
             <w:r>
               <w:rPr>
                 <w:rFonts w:ascii="Arial" w:hAnsi="Arial" w:cs="Arial"/>
               </w:rPr>
               <w:t>DropDown</w:t>
             </w:r>
+            <w:proofErr w:type="spellEnd"/>
           </w:p>
         </w:tc>
         <w:tc>
@@ -3107,12 +3462,14 @@
                 <w:rFonts w:ascii="Arial" w:hAnsi="Arial" w:cs="Arial"/>
               </w:rPr>
             </w:pPr>
+            <w:proofErr w:type="spellStart"/>
             <w:r>
               <w:rPr>
                 <w:rFonts w:ascii="Arial" w:hAnsi="Arial" w:cs="Arial"/>
               </w:rPr>
               <w:t>Node</w:t>
             </w:r>
+            <w:proofErr w:type="spellEnd"/>
           </w:p>
         </w:tc>
         <w:tc>
@@ -3129,7 +3486,21 @@
               <w:rPr>
                 <w:rFonts w:ascii="Arial" w:hAnsi="Arial" w:cs="Arial"/>
               </w:rPr>
-              <w:t>A pályánkon Node-ok helyezkednek el ennek a definiálása itt történik meg</w:t>
+              <w:t xml:space="preserve">A pályánkon </w:t>
+            </w:r>
+            <w:proofErr w:type="spellStart"/>
+            <w:r>
+              <w:rPr>
+                <w:rFonts w:ascii="Arial" w:hAnsi="Arial" w:cs="Arial"/>
+              </w:rPr>
+              <w:t>Node</w:t>
+            </w:r>
+            <w:proofErr w:type="spellEnd"/>
+            <w:r>
+              <w:rPr>
+                <w:rFonts w:ascii="Arial" w:hAnsi="Arial" w:cs="Arial"/>
+              </w:rPr>
+              <w:t>-ok helyezkednek el ennek a definiálása itt történik meg</w:t>
             </w:r>
           </w:p>
         </w:tc>
@@ -3145,12 +3516,14 @@
                 <w:rFonts w:ascii="Arial" w:hAnsi="Arial" w:cs="Arial"/>
               </w:rPr>
             </w:pPr>
+            <w:proofErr w:type="spellStart"/>
             <w:r>
               <w:rPr>
                 <w:rFonts w:ascii="Arial" w:hAnsi="Arial" w:cs="Arial"/>
               </w:rPr>
               <w:t>Quize</w:t>
             </w:r>
+            <w:proofErr w:type="spellEnd"/>
           </w:p>
         </w:tc>
         <w:tc>
@@ -3181,7 +3554,21 @@
               <w:rPr>
                 <w:rFonts w:ascii="Arial" w:hAnsi="Arial" w:cs="Arial"/>
               </w:rPr>
-              <w:t xml:space="preserve"> amely magába foglalja a „quize” kérdéseket</w:t>
+              <w:t xml:space="preserve"> amely magába foglalja a „</w:t>
+            </w:r>
+            <w:proofErr w:type="spellStart"/>
+            <w:r>
+              <w:rPr>
+                <w:rFonts w:ascii="Arial" w:hAnsi="Arial" w:cs="Arial"/>
+              </w:rPr>
+              <w:t>quize</w:t>
+            </w:r>
+            <w:proofErr w:type="spellEnd"/>
+            <w:r>
+              <w:rPr>
+                <w:rFonts w:ascii="Arial" w:hAnsi="Arial" w:cs="Arial"/>
+              </w:rPr>
+              <w:t>” kérdéseket</w:t>
             </w:r>
           </w:p>
         </w:tc>
@@ -3197,12 +3584,14 @@
                 <w:rFonts w:ascii="Arial" w:hAnsi="Arial" w:cs="Arial"/>
               </w:rPr>
             </w:pPr>
+            <w:proofErr w:type="spellStart"/>
             <w:r>
               <w:rPr>
                 <w:rFonts w:ascii="Arial" w:hAnsi="Arial" w:cs="Arial"/>
               </w:rPr>
               <w:t>Question</w:t>
             </w:r>
+            <w:proofErr w:type="spellEnd"/>
           </w:p>
         </w:tc>
         <w:tc>
@@ -3221,19 +3610,35 @@
               </w:rPr>
               <w:t>Egy adott kérdést tartalmaz amelyet a „</w:t>
             </w:r>
+            <w:proofErr w:type="spellStart"/>
             <w:proofErr w:type="gramStart"/>
             <w:r>
               <w:rPr>
                 <w:rFonts w:ascii="Arial" w:hAnsi="Arial" w:cs="Arial"/>
               </w:rPr>
-              <w:t>quize”-</w:t>
-            </w:r>
+              <w:t>quize</w:t>
+            </w:r>
+            <w:proofErr w:type="spellEnd"/>
+            <w:r>
+              <w:rPr>
+                <w:rFonts w:ascii="Arial" w:hAnsi="Arial" w:cs="Arial"/>
+              </w:rPr>
+              <w:t>”-</w:t>
+            </w:r>
+            <w:proofErr w:type="spellStart"/>
             <w:proofErr w:type="gramEnd"/>
             <w:r>
               <w:rPr>
                 <w:rFonts w:ascii="Arial" w:hAnsi="Arial" w:cs="Arial"/>
               </w:rPr>
-              <w:t>től kapunk</w:t>
+              <w:t>től</w:t>
+            </w:r>
+            <w:proofErr w:type="spellEnd"/>
+            <w:r>
+              <w:rPr>
+                <w:rFonts w:ascii="Arial" w:hAnsi="Arial" w:cs="Arial"/>
+              </w:rPr>
+              <w:t xml:space="preserve"> kapunk</w:t>
             </w:r>
           </w:p>
         </w:tc>
@@ -3249,12 +3654,14 @@
                 <w:rFonts w:ascii="Arial" w:hAnsi="Arial" w:cs="Arial"/>
               </w:rPr>
             </w:pPr>
+            <w:proofErr w:type="spellStart"/>
             <w:r>
               <w:rPr>
                 <w:rFonts w:ascii="Arial" w:hAnsi="Arial" w:cs="Arial"/>
               </w:rPr>
               <w:t>Answer</w:t>
             </w:r>
+            <w:proofErr w:type="spellEnd"/>
           </w:p>
         </w:tc>
         <w:tc>
@@ -3287,12 +3694,14 @@
                 <w:rFonts w:ascii="Arial" w:hAnsi="Arial" w:cs="Arial"/>
               </w:rPr>
             </w:pPr>
+            <w:proofErr w:type="spellStart"/>
             <w:r>
               <w:rPr>
                 <w:rFonts w:ascii="Arial" w:hAnsi="Arial" w:cs="Arial"/>
               </w:rPr>
               <w:t>DndQuestion</w:t>
             </w:r>
+            <w:proofErr w:type="spellEnd"/>
           </w:p>
         </w:tc>
         <w:tc>
@@ -3325,11 +3734,19 @@
                 <w:rFonts w:ascii="Arial" w:hAnsi="Arial" w:cs="Arial"/>
               </w:rPr>
             </w:pPr>
-            <w:r>
-              <w:rPr>
-                <w:rFonts w:ascii="Arial" w:hAnsi="Arial" w:cs="Arial"/>
-              </w:rPr>
-              <w:t>ModalStuktos ezt átnevezni</w:t>
+            <w:proofErr w:type="spellStart"/>
+            <w:r>
+              <w:rPr>
+                <w:rFonts w:ascii="Arial" w:hAnsi="Arial" w:cs="Arial"/>
+              </w:rPr>
+              <w:t>ModalStuktos</w:t>
+            </w:r>
+            <w:proofErr w:type="spellEnd"/>
+            <w:r>
+              <w:rPr>
+                <w:rFonts w:ascii="Arial" w:hAnsi="Arial" w:cs="Arial"/>
+              </w:rPr>
+              <w:t xml:space="preserve"> ezt átnevezni</w:t>
             </w:r>
           </w:p>
         </w:tc>
@@ -3357,12 +3774,14 @@
                 <w:rFonts w:ascii="Arial" w:hAnsi="Arial" w:cs="Arial"/>
               </w:rPr>
             </w:pPr>
+            <w:proofErr w:type="spellStart"/>
             <w:r>
               <w:rPr>
                 <w:rFonts w:ascii="Arial" w:hAnsi="Arial" w:cs="Arial"/>
               </w:rPr>
               <w:t>DropDownQuestions</w:t>
             </w:r>
+            <w:proofErr w:type="spellEnd"/>
           </w:p>
         </w:tc>
         <w:tc>
@@ -3381,6 +3800,7 @@
               </w:rPr>
               <w:t xml:space="preserve">Egy </w:t>
             </w:r>
+            <w:proofErr w:type="spellStart"/>
             <w:r>
               <w:rPr>
                 <w:rFonts w:ascii="Arial" w:hAnsi="Arial" w:cs="Arial"/>
@@ -3391,7 +3811,14 @@
               <w:rPr>
                 <w:rFonts w:ascii="Arial" w:hAnsi="Arial" w:cs="Arial"/>
               </w:rPr>
-              <w:t xml:space="preserve">mot jelenítünk meg a felhasználó </w:t>
+              <w:t>mot</w:t>
+            </w:r>
+            <w:proofErr w:type="spellEnd"/>
+            <w:r>
+              <w:rPr>
+                <w:rFonts w:ascii="Arial" w:hAnsi="Arial" w:cs="Arial"/>
+              </w:rPr>
+              <w:t xml:space="preserve"> jelenítünk meg a felhasználó </w:t>
             </w:r>
             <w:proofErr w:type="gramStart"/>
             <w:r>
@@ -3421,12 +3848,14 @@
                 <w:rFonts w:ascii="Arial" w:hAnsi="Arial" w:cs="Arial"/>
               </w:rPr>
             </w:pPr>
+            <w:proofErr w:type="spellStart"/>
             <w:r>
               <w:rPr>
                 <w:rFonts w:ascii="Arial" w:hAnsi="Arial" w:cs="Arial"/>
               </w:rPr>
               <w:t>Dnd</w:t>
             </w:r>
+            <w:proofErr w:type="spellEnd"/>
           </w:p>
         </w:tc>
         <w:tc>
@@ -3479,12 +3908,14 @@
                 <w:rFonts w:ascii="Arial" w:hAnsi="Arial" w:cs="Arial"/>
               </w:rPr>
             </w:pPr>
+            <w:proofErr w:type="spellStart"/>
             <w:r>
               <w:rPr>
                 <w:rFonts w:ascii="Arial" w:hAnsi="Arial" w:cs="Arial"/>
               </w:rPr>
               <w:t>Blank</w:t>
             </w:r>
+            <w:proofErr w:type="spellEnd"/>
           </w:p>
         </w:tc>
         <w:tc>
@@ -3531,12 +3962,14 @@
                 <w:rFonts w:ascii="Arial" w:hAnsi="Arial" w:cs="Arial"/>
               </w:rPr>
             </w:pPr>
+            <w:proofErr w:type="spellStart"/>
             <w:r>
               <w:rPr>
                 <w:rFonts w:ascii="Arial" w:hAnsi="Arial" w:cs="Arial"/>
               </w:rPr>
               <w:t>DroppableContainer</w:t>
             </w:r>
+            <w:proofErr w:type="spellEnd"/>
           </w:p>
         </w:tc>
         <w:tc>
@@ -3549,11 +3982,19 @@
                 <w:rFonts w:ascii="Arial" w:hAnsi="Arial" w:cs="Arial"/>
               </w:rPr>
             </w:pPr>
-            <w:r>
-              <w:rPr>
-                <w:rFonts w:ascii="Arial" w:hAnsi="Arial" w:cs="Arial"/>
-              </w:rPr>
-              <w:t xml:space="preserve">Komponensunket olyan tulajdonsággal ruházzuk </w:t>
+            <w:proofErr w:type="spellStart"/>
+            <w:r>
+              <w:rPr>
+                <w:rFonts w:ascii="Arial" w:hAnsi="Arial" w:cs="Arial"/>
+              </w:rPr>
+              <w:t>Komponensunket</w:t>
+            </w:r>
+            <w:proofErr w:type="spellEnd"/>
+            <w:r>
+              <w:rPr>
+                <w:rFonts w:ascii="Arial" w:hAnsi="Arial" w:cs="Arial"/>
+              </w:rPr>
+              <w:t xml:space="preserve"> olyan tulajdonsággal ruházzuk </w:t>
             </w:r>
             <w:proofErr w:type="gramStart"/>
             <w:r>
@@ -3583,12 +4024,14 @@
                 <w:rFonts w:ascii="Arial" w:hAnsi="Arial" w:cs="Arial"/>
               </w:rPr>
             </w:pPr>
+            <w:proofErr w:type="spellStart"/>
             <w:r>
               <w:rPr>
                 <w:rFonts w:ascii="Arial" w:hAnsi="Arial" w:cs="Arial"/>
               </w:rPr>
               <w:t>Item</w:t>
             </w:r>
+            <w:proofErr w:type="spellEnd"/>
           </w:p>
         </w:tc>
         <w:tc>
@@ -3687,12 +4130,14 @@
                 <w:rFonts w:ascii="Arial" w:hAnsi="Arial" w:cs="Arial"/>
               </w:rPr>
             </w:pPr>
+            <w:proofErr w:type="spellStart"/>
             <w:r>
               <w:rPr>
                 <w:rFonts w:ascii="Arial" w:hAnsi="Arial" w:cs="Arial"/>
               </w:rPr>
               <w:t>GridContext</w:t>
             </w:r>
+            <w:proofErr w:type="spellEnd"/>
           </w:p>
         </w:tc>
         <w:tc>
@@ -3725,12 +4170,14 @@
                 <w:rFonts w:ascii="Arial" w:hAnsi="Arial" w:cs="Arial"/>
               </w:rPr>
             </w:pPr>
+            <w:proofErr w:type="spellStart"/>
             <w:r>
               <w:rPr>
                 <w:rFonts w:ascii="Arial" w:hAnsi="Arial" w:cs="Arial"/>
               </w:rPr>
               <w:t>QuestionContext</w:t>
             </w:r>
+            <w:proofErr w:type="spellEnd"/>
           </w:p>
         </w:tc>
         <w:tc>
@@ -3784,6 +4231,7 @@
           <w:bCs/>
         </w:rPr>
       </w:pPr>
+      <w:proofErr w:type="spellStart"/>
       <w:r>
         <w:rPr>
           <w:rFonts w:ascii="Arial" w:hAnsi="Arial" w:cs="Arial"/>
@@ -3792,31 +4240,82 @@
         </w:rPr>
         <w:t>Firebase</w:t>
       </w:r>
-    </w:p>
-    <w:p>
-      <w:pPr>
-        <w:rPr>
-          <w:rFonts w:ascii="Arial" w:hAnsi="Arial" w:cs="Arial"/>
-        </w:rPr>
-      </w:pPr>
-      <w:r>
-        <w:rPr>
-          <w:rFonts w:ascii="Arial" w:hAnsi="Arial" w:cs="Arial"/>
-        </w:rPr>
-        <w:t>A Firebase a Google által támogatott alkalmazásfejlesztő szoftver, amely lehetővé teszi a fejlesztők számára, hogy iOS, Android és webes alkalmazásokat fejlesszenek. A Firebase eszközöket biztosít az analitika nyomon követéséhez, az alkalmazások összeomlásának jelentéséhez és javításához, marketing- és termékkísérletek készítéséhez.</w:t>
-      </w:r>
-    </w:p>
-    <w:p>
-      <w:pPr>
-        <w:rPr>
-          <w:rFonts w:ascii="Arial" w:hAnsi="Arial" w:cs="Arial"/>
-        </w:rPr>
-      </w:pPr>
-      <w:r>
-        <w:rPr>
-          <w:rFonts w:ascii="Arial" w:hAnsi="Arial" w:cs="Arial"/>
-        </w:rPr>
-        <w:t xml:space="preserve">Firebase Storage és FireStore alkalmazásával </w:t>
+      <w:proofErr w:type="spellEnd"/>
+    </w:p>
+    <w:p>
+      <w:pPr>
+        <w:rPr>
+          <w:rFonts w:ascii="Arial" w:hAnsi="Arial" w:cs="Arial"/>
+        </w:rPr>
+      </w:pPr>
+      <w:r>
+        <w:rPr>
+          <w:rFonts w:ascii="Arial" w:hAnsi="Arial" w:cs="Arial"/>
+        </w:rPr>
+        <w:t xml:space="preserve">A </w:t>
+      </w:r>
+      <w:proofErr w:type="spellStart"/>
+      <w:r>
+        <w:rPr>
+          <w:rFonts w:ascii="Arial" w:hAnsi="Arial" w:cs="Arial"/>
+        </w:rPr>
+        <w:t>Firebase</w:t>
+      </w:r>
+      <w:proofErr w:type="spellEnd"/>
+      <w:r>
+        <w:rPr>
+          <w:rFonts w:ascii="Arial" w:hAnsi="Arial" w:cs="Arial"/>
+        </w:rPr>
+        <w:t xml:space="preserve"> a Google által támogatott alkalmazásfejlesztő szoftver, amely lehetővé teszi a fejlesztők számára, hogy iOS, Android és webes alkalmazásokat fejlesszenek. A </w:t>
+      </w:r>
+      <w:proofErr w:type="spellStart"/>
+      <w:r>
+        <w:rPr>
+          <w:rFonts w:ascii="Arial" w:hAnsi="Arial" w:cs="Arial"/>
+        </w:rPr>
+        <w:t>Firebase</w:t>
+      </w:r>
+      <w:proofErr w:type="spellEnd"/>
+      <w:r>
+        <w:rPr>
+          <w:rFonts w:ascii="Arial" w:hAnsi="Arial" w:cs="Arial"/>
+        </w:rPr>
+        <w:t xml:space="preserve"> eszközöket biztosít az analitika nyomon követéséhez, az alkalmazások összeomlásának jelentéséhez és javításához, marketing- és termékkísérletek készítéséhez.</w:t>
+      </w:r>
+    </w:p>
+    <w:p>
+      <w:pPr>
+        <w:rPr>
+          <w:rFonts w:ascii="Arial" w:hAnsi="Arial" w:cs="Arial"/>
+        </w:rPr>
+      </w:pPr>
+      <w:proofErr w:type="spellStart"/>
+      <w:r>
+        <w:rPr>
+          <w:rFonts w:ascii="Arial" w:hAnsi="Arial" w:cs="Arial"/>
+        </w:rPr>
+        <w:t>Firebase</w:t>
+      </w:r>
+      <w:proofErr w:type="spellEnd"/>
+      <w:r>
+        <w:rPr>
+          <w:rFonts w:ascii="Arial" w:hAnsi="Arial" w:cs="Arial"/>
+        </w:rPr>
+        <w:t xml:space="preserve"> Storage és </w:t>
+      </w:r>
+      <w:proofErr w:type="spellStart"/>
+      <w:r>
+        <w:rPr>
+          <w:rFonts w:ascii="Arial" w:hAnsi="Arial" w:cs="Arial"/>
+        </w:rPr>
+        <w:t>FireStore</w:t>
+      </w:r>
+      <w:proofErr w:type="spellEnd"/>
+      <w:r>
+        <w:rPr>
+          <w:rFonts w:ascii="Arial" w:hAnsi="Arial" w:cs="Arial"/>
+        </w:rPr>
+        <w:t xml:space="preserve"> alkalmazásával </w:t>
       </w:r>
       <w:proofErr w:type="gramStart"/>
       <w:r>
@@ -3830,17 +4329,32 @@
         <w:rPr>
           <w:rFonts w:ascii="Arial" w:hAnsi="Arial" w:cs="Arial"/>
         </w:rPr>
-        <w:t xml:space="preserve"> amely NoSQL alapon valósul meg.</w:t>
-      </w:r>
-    </w:p>
-    <w:p>
-      <w:pPr>
-        <w:rPr>
-          <w:rFonts w:ascii="Arial" w:hAnsi="Arial" w:cs="Arial"/>
-          <w:b/>
-          <w:bCs/>
-        </w:rPr>
-      </w:pPr>
+        <w:t xml:space="preserve"> amely </w:t>
+      </w:r>
+      <w:proofErr w:type="spellStart"/>
+      <w:r>
+        <w:rPr>
+          <w:rFonts w:ascii="Arial" w:hAnsi="Arial" w:cs="Arial"/>
+        </w:rPr>
+        <w:t>NoSQL</w:t>
+      </w:r>
+      <w:proofErr w:type="spellEnd"/>
+      <w:r>
+        <w:rPr>
+          <w:rFonts w:ascii="Arial" w:hAnsi="Arial" w:cs="Arial"/>
+        </w:rPr>
+        <w:t xml:space="preserve"> alapon valósul meg.</w:t>
+      </w:r>
+    </w:p>
+    <w:p>
+      <w:pPr>
+        <w:rPr>
+          <w:rFonts w:ascii="Arial" w:hAnsi="Arial" w:cs="Arial"/>
+          <w:b/>
+          <w:bCs/>
+        </w:rPr>
+      </w:pPr>
+      <w:proofErr w:type="spellStart"/>
       <w:r>
         <w:rPr>
           <w:rFonts w:ascii="Arial" w:hAnsi="Arial" w:cs="Arial"/>
@@ -3849,35 +4363,88 @@
         </w:rPr>
         <w:t>FirebaseAuth</w:t>
       </w:r>
-    </w:p>
-    <w:p>
-      <w:pPr>
-        <w:rPr>
-          <w:rFonts w:ascii="Arial" w:hAnsi="Arial" w:cs="Arial"/>
-        </w:rPr>
-      </w:pPr>
-      <w:r>
-        <w:rPr>
-          <w:rFonts w:ascii="Arial" w:hAnsi="Arial" w:cs="Arial"/>
-        </w:rPr>
-        <w:t>Az autentikáció megvalósítására a Firebase SDK autentikációs modulját használtam. Ez megkönnyítette a fejlesztést és elősegítette a biztonságos bejelentkezési folyamat implementációját.</w:t>
-      </w:r>
-    </w:p>
-    <w:p>
-      <w:pPr>
-        <w:rPr>
-          <w:rFonts w:ascii="Arial" w:hAnsi="Arial" w:cs="Arial"/>
-          <w:b/>
-          <w:bCs/>
-        </w:rPr>
-      </w:pPr>
-      <w:r>
-        <w:rPr>
-          <w:rFonts w:ascii="Arial" w:hAnsi="Arial" w:cs="Arial"/>
-          <w:b/>
-          <w:bCs/>
-        </w:rPr>
-        <w:t>Git és GitHub</w:t>
+      <w:proofErr w:type="spellEnd"/>
+    </w:p>
+    <w:p>
+      <w:pPr>
+        <w:rPr>
+          <w:rFonts w:ascii="Arial" w:hAnsi="Arial" w:cs="Arial"/>
+        </w:rPr>
+      </w:pPr>
+      <w:r>
+        <w:rPr>
+          <w:rFonts w:ascii="Arial" w:hAnsi="Arial" w:cs="Arial"/>
+        </w:rPr>
+        <w:t xml:space="preserve">Az </w:t>
+      </w:r>
+      <w:proofErr w:type="spellStart"/>
+      <w:r>
+        <w:rPr>
+          <w:rFonts w:ascii="Arial" w:hAnsi="Arial" w:cs="Arial"/>
+        </w:rPr>
+        <w:t>autentikáció</w:t>
+      </w:r>
+      <w:proofErr w:type="spellEnd"/>
+      <w:r>
+        <w:rPr>
+          <w:rFonts w:ascii="Arial" w:hAnsi="Arial" w:cs="Arial"/>
+        </w:rPr>
+        <w:t xml:space="preserve"> megvalósítására a </w:t>
+      </w:r>
+      <w:proofErr w:type="spellStart"/>
+      <w:r>
+        <w:rPr>
+          <w:rFonts w:ascii="Arial" w:hAnsi="Arial" w:cs="Arial"/>
+        </w:rPr>
+        <w:t>Firebase</w:t>
+      </w:r>
+      <w:proofErr w:type="spellEnd"/>
+      <w:r>
+        <w:rPr>
+          <w:rFonts w:ascii="Arial" w:hAnsi="Arial" w:cs="Arial"/>
+        </w:rPr>
+        <w:t xml:space="preserve"> SDK </w:t>
+      </w:r>
+      <w:proofErr w:type="spellStart"/>
+      <w:r>
+        <w:rPr>
+          <w:rFonts w:ascii="Arial" w:hAnsi="Arial" w:cs="Arial"/>
+        </w:rPr>
+        <w:t>autentikációs</w:t>
+      </w:r>
+      <w:proofErr w:type="spellEnd"/>
+      <w:r>
+        <w:rPr>
+          <w:rFonts w:ascii="Arial" w:hAnsi="Arial" w:cs="Arial"/>
+        </w:rPr>
+        <w:t xml:space="preserve"> modulját használtam. Ez megkönnyítette a fejlesztést és elősegítette a biztonságos bejelentkezési folyamat implementációját.</w:t>
+      </w:r>
+    </w:p>
+    <w:p>
+      <w:pPr>
+        <w:rPr>
+          <w:rFonts w:ascii="Arial" w:hAnsi="Arial" w:cs="Arial"/>
+          <w:b/>
+          <w:bCs/>
+        </w:rPr>
+      </w:pPr>
+      <w:proofErr w:type="spellStart"/>
+      <w:r>
+        <w:rPr>
+          <w:rFonts w:ascii="Arial" w:hAnsi="Arial" w:cs="Arial"/>
+          <w:b/>
+          <w:bCs/>
+        </w:rPr>
+        <w:t>Git</w:t>
+      </w:r>
+      <w:proofErr w:type="spellEnd"/>
+      <w:r>
+        <w:rPr>
+          <w:rFonts w:ascii="Arial" w:hAnsi="Arial" w:cs="Arial"/>
+          <w:b/>
+          <w:bCs/>
+        </w:rPr>
+        <w:t xml:space="preserve"> és GitHub</w:t>
       </w:r>
     </w:p>
     <w:p>
@@ -3892,26 +4459,112 @@
         </w:rPr>
         <w:t xml:space="preserve">Az alkalmazás forráskódjának verzió kezeléséhez a </w:t>
       </w:r>
+      <w:proofErr w:type="spellStart"/>
       <w:proofErr w:type="gramStart"/>
       <w:r>
         <w:rPr>
           <w:rFonts w:ascii="Arial" w:hAnsi="Arial" w:cs="Arial"/>
         </w:rPr>
-        <w:t>Git  alkalmazást</w:t>
+        <w:t>Git</w:t>
+      </w:r>
+      <w:proofErr w:type="spellEnd"/>
+      <w:r>
+        <w:rPr>
+          <w:rFonts w:ascii="Arial" w:hAnsi="Arial" w:cs="Arial"/>
+        </w:rPr>
+        <w:t xml:space="preserve">  alkalmazást</w:t>
       </w:r>
       <w:proofErr w:type="gramEnd"/>
       <w:r>
         <w:rPr>
           <w:rFonts w:ascii="Arial" w:hAnsi="Arial" w:cs="Arial"/>
         </w:rPr>
-        <w:t xml:space="preserve"> választottam. A Git egy ingyenes, nyílt forráskódú elosztott verziókezelő rendszer. A verzió kezelésnek köszönhetően folyamatában lehet látni a program fejlődését, a kód módosítások összehasonlíthatók, és esetleges hiba eseten a korábbi verzióra való visszaállást is megkönnyíti. Ezen felül a Git repository-t a GitHub-ra is feltöltöttem így a felhőben van mentésem az alkalmazás kódjáról</w:t>
-      </w:r>
-      <w:r>
-        <w:rPr>
-          <w:rFonts w:ascii="Arial" w:hAnsi="Arial" w:cs="Arial"/>
-        </w:rPr>
-        <w:t xml:space="preserve"> ezenfelül DevOps irányelvek érvényesültek feltöltés után automatikus tesztek futtatása és deployolása</w:t>
-      </w:r>
+        <w:t xml:space="preserve"> választottam. A </w:t>
+      </w:r>
+      <w:proofErr w:type="spellStart"/>
+      <w:r>
+        <w:rPr>
+          <w:rFonts w:ascii="Arial" w:hAnsi="Arial" w:cs="Arial"/>
+        </w:rPr>
+        <w:t>Git</w:t>
+      </w:r>
+      <w:proofErr w:type="spellEnd"/>
+      <w:r>
+        <w:rPr>
+          <w:rFonts w:ascii="Arial" w:hAnsi="Arial" w:cs="Arial"/>
+        </w:rPr>
+        <w:t xml:space="preserve"> egy ingyenes, nyílt forráskódú elosztott verziókezelő rendszer. A verzió kezelésnek köszönhetően folyamatában lehet látni a program fejlődését, a kód módosítások összehasonlíthatók, és esetleges hiba eseten a korábbi verzióra való visszaállást is megkönnyíti. Ezen felül a </w:t>
+      </w:r>
+      <w:proofErr w:type="spellStart"/>
+      <w:r>
+        <w:rPr>
+          <w:rFonts w:ascii="Arial" w:hAnsi="Arial" w:cs="Arial"/>
+        </w:rPr>
+        <w:t>Git</w:t>
+      </w:r>
+      <w:proofErr w:type="spellEnd"/>
+      <w:r>
+        <w:rPr>
+          <w:rFonts w:ascii="Arial" w:hAnsi="Arial" w:cs="Arial"/>
+        </w:rPr>
+        <w:t xml:space="preserve"> </w:t>
+      </w:r>
+      <w:proofErr w:type="spellStart"/>
+      <w:r>
+        <w:rPr>
+          <w:rFonts w:ascii="Arial" w:hAnsi="Arial" w:cs="Arial"/>
+        </w:rPr>
+        <w:t>repository</w:t>
+      </w:r>
+      <w:proofErr w:type="spellEnd"/>
+      <w:r>
+        <w:rPr>
+          <w:rFonts w:ascii="Arial" w:hAnsi="Arial" w:cs="Arial"/>
+        </w:rPr>
+        <w:t>-t a GitHub-</w:t>
+      </w:r>
+      <w:proofErr w:type="spellStart"/>
+      <w:r>
+        <w:rPr>
+          <w:rFonts w:ascii="Arial" w:hAnsi="Arial" w:cs="Arial"/>
+        </w:rPr>
+        <w:t>ra</w:t>
+      </w:r>
+      <w:proofErr w:type="spellEnd"/>
+      <w:r>
+        <w:rPr>
+          <w:rFonts w:ascii="Arial" w:hAnsi="Arial" w:cs="Arial"/>
+        </w:rPr>
+        <w:t xml:space="preserve"> is feltöltöttem így a felhőben van mentésem az alkalmazás kódjáról</w:t>
+      </w:r>
+      <w:r>
+        <w:rPr>
+          <w:rFonts w:ascii="Arial" w:hAnsi="Arial" w:cs="Arial"/>
+        </w:rPr>
+        <w:t xml:space="preserve"> ezenfelül </w:t>
+      </w:r>
+      <w:proofErr w:type="spellStart"/>
+      <w:r>
+        <w:rPr>
+          <w:rFonts w:ascii="Arial" w:hAnsi="Arial" w:cs="Arial"/>
+        </w:rPr>
+        <w:t>DevOps</w:t>
+      </w:r>
+      <w:proofErr w:type="spellEnd"/>
+      <w:r>
+        <w:rPr>
+          <w:rFonts w:ascii="Arial" w:hAnsi="Arial" w:cs="Arial"/>
+        </w:rPr>
+        <w:t xml:space="preserve"> irányelvek érvényesültek feltöltés után automatikus tesztek futtatása és </w:t>
+      </w:r>
+      <w:proofErr w:type="spellStart"/>
+      <w:r>
+        <w:rPr>
+          <w:rFonts w:ascii="Arial" w:hAnsi="Arial" w:cs="Arial"/>
+        </w:rPr>
+        <w:t>deployolása</w:t>
+      </w:r>
+      <w:proofErr w:type="spellEnd"/>
       <w:r>
         <w:rPr>
           <w:rFonts w:ascii="Arial" w:hAnsi="Arial" w:cs="Arial"/>
@@ -3933,33 +4586,117 @@
           <w:b/>
           <w:bCs/>
         </w:rPr>
-        <w:t>Visual Studio Code</w:t>
-      </w:r>
-    </w:p>
-    <w:p>
-      <w:pPr>
-        <w:rPr>
-          <w:rFonts w:ascii="Arial" w:hAnsi="Arial" w:cs="Arial"/>
-        </w:rPr>
-      </w:pPr>
-      <w:r>
-        <w:rPr>
-          <w:rFonts w:ascii="Arial" w:hAnsi="Arial" w:cs="Arial"/>
-        </w:rPr>
-        <w:t>A Visual Studio Code a Microsoft ingyenes nyílt forráskódú fejlesztői</w:t>
-      </w:r>
-    </w:p>
-    <w:p>
-      <w:pPr>
-        <w:rPr>
-          <w:rFonts w:ascii="Arial" w:hAnsi="Arial" w:cs="Arial"/>
-        </w:rPr>
-      </w:pPr>
-      <w:r>
-        <w:rPr>
-          <w:rFonts w:ascii="Arial" w:hAnsi="Arial" w:cs="Arial"/>
-        </w:rPr>
-        <w:t xml:space="preserve">környezete. A Visual Studio Code rengeteg hasznos </w:t>
+        <w:t xml:space="preserve">Visual </w:t>
+      </w:r>
+      <w:proofErr w:type="spellStart"/>
+      <w:r>
+        <w:rPr>
+          <w:rFonts w:ascii="Arial" w:hAnsi="Arial" w:cs="Arial"/>
+          <w:b/>
+          <w:bCs/>
+        </w:rPr>
+        <w:t>Studio</w:t>
+      </w:r>
+      <w:proofErr w:type="spellEnd"/>
+      <w:r>
+        <w:rPr>
+          <w:rFonts w:ascii="Arial" w:hAnsi="Arial" w:cs="Arial"/>
+          <w:b/>
+          <w:bCs/>
+        </w:rPr>
+        <w:t xml:space="preserve"> </w:t>
+      </w:r>
+      <w:proofErr w:type="spellStart"/>
+      <w:r>
+        <w:rPr>
+          <w:rFonts w:ascii="Arial" w:hAnsi="Arial" w:cs="Arial"/>
+          <w:b/>
+          <w:bCs/>
+        </w:rPr>
+        <w:t>Code</w:t>
+      </w:r>
+      <w:proofErr w:type="spellEnd"/>
+    </w:p>
+    <w:p>
+      <w:pPr>
+        <w:rPr>
+          <w:rFonts w:ascii="Arial" w:hAnsi="Arial" w:cs="Arial"/>
+        </w:rPr>
+      </w:pPr>
+      <w:r>
+        <w:rPr>
+          <w:rFonts w:ascii="Arial" w:hAnsi="Arial" w:cs="Arial"/>
+        </w:rPr>
+        <w:t xml:space="preserve">A Visual </w:t>
+      </w:r>
+      <w:proofErr w:type="spellStart"/>
+      <w:r>
+        <w:rPr>
+          <w:rFonts w:ascii="Arial" w:hAnsi="Arial" w:cs="Arial"/>
+        </w:rPr>
+        <w:t>Studio</w:t>
+      </w:r>
+      <w:proofErr w:type="spellEnd"/>
+      <w:r>
+        <w:rPr>
+          <w:rFonts w:ascii="Arial" w:hAnsi="Arial" w:cs="Arial"/>
+        </w:rPr>
+        <w:t xml:space="preserve"> </w:t>
+      </w:r>
+      <w:proofErr w:type="spellStart"/>
+      <w:r>
+        <w:rPr>
+          <w:rFonts w:ascii="Arial" w:hAnsi="Arial" w:cs="Arial"/>
+        </w:rPr>
+        <w:t>Code</w:t>
+      </w:r>
+      <w:proofErr w:type="spellEnd"/>
+      <w:r>
+        <w:rPr>
+          <w:rFonts w:ascii="Arial" w:hAnsi="Arial" w:cs="Arial"/>
+        </w:rPr>
+        <w:t xml:space="preserve"> a Microsoft ingyenes nyílt forráskódú fejlesztői</w:t>
+      </w:r>
+    </w:p>
+    <w:p>
+      <w:pPr>
+        <w:rPr>
+          <w:rFonts w:ascii="Arial" w:hAnsi="Arial" w:cs="Arial"/>
+        </w:rPr>
+      </w:pPr>
+      <w:r>
+        <w:rPr>
+          <w:rFonts w:ascii="Arial" w:hAnsi="Arial" w:cs="Arial"/>
+        </w:rPr>
+        <w:t xml:space="preserve">környezete. A Visual </w:t>
+      </w:r>
+      <w:proofErr w:type="spellStart"/>
+      <w:r>
+        <w:rPr>
+          <w:rFonts w:ascii="Arial" w:hAnsi="Arial" w:cs="Arial"/>
+        </w:rPr>
+        <w:t>Studio</w:t>
+      </w:r>
+      <w:proofErr w:type="spellEnd"/>
+      <w:r>
+        <w:rPr>
+          <w:rFonts w:ascii="Arial" w:hAnsi="Arial" w:cs="Arial"/>
+        </w:rPr>
+        <w:t xml:space="preserve"> </w:t>
+      </w:r>
+      <w:proofErr w:type="spellStart"/>
+      <w:r>
+        <w:rPr>
+          <w:rFonts w:ascii="Arial" w:hAnsi="Arial" w:cs="Arial"/>
+        </w:rPr>
+        <w:t>Code</w:t>
+      </w:r>
+      <w:proofErr w:type="spellEnd"/>
+      <w:r>
+        <w:rPr>
+          <w:rFonts w:ascii="Arial" w:hAnsi="Arial" w:cs="Arial"/>
+        </w:rPr>
+        <w:t xml:space="preserve"> rengeteg hasznos </w:t>
       </w:r>
       <w:r>
         <w:rPr>
@@ -3995,6 +4732,7 @@
           <w:bCs/>
         </w:rPr>
       </w:pPr>
+      <w:proofErr w:type="spellStart"/>
       <w:r>
         <w:rPr>
           <w:rFonts w:ascii="Arial" w:hAnsi="Arial" w:cs="Arial"/>
@@ -4003,18 +4741,33 @@
         </w:rPr>
         <w:t>FastApi</w:t>
       </w:r>
-    </w:p>
-    <w:p>
-      <w:pPr>
-        <w:rPr>
-          <w:rFonts w:ascii="Arial" w:hAnsi="Arial" w:cs="Arial"/>
-        </w:rPr>
-      </w:pPr>
-      <w:r>
-        <w:rPr>
-          <w:rFonts w:ascii="Arial" w:hAnsi="Arial" w:cs="Arial"/>
-        </w:rPr>
-        <w:t xml:space="preserve">A FastAPI egy modern, gyors (nagy teljesítményű), webes keretrendszer a Pythonhoz, Python </w:t>
+      <w:proofErr w:type="spellEnd"/>
+    </w:p>
+    <w:p>
+      <w:pPr>
+        <w:rPr>
+          <w:rFonts w:ascii="Arial" w:hAnsi="Arial" w:cs="Arial"/>
+        </w:rPr>
+      </w:pPr>
+      <w:r>
+        <w:rPr>
+          <w:rFonts w:ascii="Arial" w:hAnsi="Arial" w:cs="Arial"/>
+        </w:rPr>
+        <w:t xml:space="preserve">A </w:t>
+      </w:r>
+      <w:proofErr w:type="spellStart"/>
+      <w:r>
+        <w:rPr>
+          <w:rFonts w:ascii="Arial" w:hAnsi="Arial" w:cs="Arial"/>
+        </w:rPr>
+        <w:t>FastAPI</w:t>
+      </w:r>
+      <w:proofErr w:type="spellEnd"/>
+      <w:r>
+        <w:rPr>
+          <w:rFonts w:ascii="Arial" w:hAnsi="Arial" w:cs="Arial"/>
+        </w:rPr>
+        <w:t xml:space="preserve"> egy modern, gyors (nagy teljesítményű), webes keretrendszer a Pythonhoz, Python </w:t>
       </w:r>
       <w:r>
         <w:rPr>
@@ -4076,6 +4829,7 @@
           <w:bCs/>
         </w:rPr>
       </w:pPr>
+      <w:proofErr w:type="spellStart"/>
       <w:r>
         <w:rPr>
           <w:rFonts w:ascii="Arial" w:hAnsi="Arial" w:cs="Arial"/>
@@ -4085,18 +4839,33 @@
         <w:lastRenderedPageBreak/>
         <w:t>Cypress</w:t>
       </w:r>
-    </w:p>
-    <w:p>
-      <w:pPr>
-        <w:rPr>
-          <w:rFonts w:ascii="Arial" w:hAnsi="Arial" w:cs="Arial"/>
-        </w:rPr>
-      </w:pPr>
-      <w:r>
-        <w:rPr>
-          <w:rFonts w:ascii="Arial" w:hAnsi="Arial" w:cs="Arial"/>
-        </w:rPr>
-        <w:t>A Cypress egy végponttól végpontig tartó tesztelési keretrendszer</w:t>
+      <w:proofErr w:type="spellEnd"/>
+    </w:p>
+    <w:p>
+      <w:pPr>
+        <w:rPr>
+          <w:rFonts w:ascii="Arial" w:hAnsi="Arial" w:cs="Arial"/>
+        </w:rPr>
+      </w:pPr>
+      <w:r>
+        <w:rPr>
+          <w:rFonts w:ascii="Arial" w:hAnsi="Arial" w:cs="Arial"/>
+        </w:rPr>
+        <w:t xml:space="preserve">A </w:t>
+      </w:r>
+      <w:proofErr w:type="spellStart"/>
+      <w:r>
+        <w:rPr>
+          <w:rFonts w:ascii="Arial" w:hAnsi="Arial" w:cs="Arial"/>
+        </w:rPr>
+        <w:t>Cypress</w:t>
+      </w:r>
+      <w:proofErr w:type="spellEnd"/>
+      <w:r>
+        <w:rPr>
+          <w:rFonts w:ascii="Arial" w:hAnsi="Arial" w:cs="Arial"/>
+        </w:rPr>
+        <w:t xml:space="preserve"> egy végponttól végpontig tartó tesztelési keretrendszer</w:t>
       </w:r>
       <w:r>
         <w:rPr>
@@ -4119,6 +4888,7 @@
           <w:bCs/>
         </w:rPr>
       </w:pPr>
+      <w:proofErr w:type="spellStart"/>
       <w:r>
         <w:rPr>
           <w:rFonts w:ascii="Arial" w:hAnsi="Arial" w:cs="Arial"/>
@@ -4127,6 +4897,7 @@
         </w:rPr>
         <w:t>PyUnit</w:t>
       </w:r>
+      <w:proofErr w:type="spellEnd"/>
     </w:p>
     <w:p>
       <w:pPr>
@@ -4140,6 +4911,85 @@
         </w:rPr>
         <w:t>Az egységtesztelés egy olyan szoftverfejlesztési folyamat, amelyben az alkalmazás legkisebb tesztelhető részeit, az úgynevezett egységeket, egyenként és egymástól függetlenül vizsgálják meg a megfelelő működés szempontjából.</w:t>
       </w:r>
+    </w:p>
+    <w:p>
+      <w:pPr>
+        <w:rPr>
+          <w:rFonts w:ascii="Arial" w:hAnsi="Arial" w:cs="Arial"/>
+          <w:b/>
+          <w:bCs/>
+        </w:rPr>
+      </w:pPr>
+      <w:proofErr w:type="spellStart"/>
+      <w:r>
+        <w:rPr>
+          <w:rFonts w:ascii="Arial" w:hAnsi="Arial" w:cs="Arial"/>
+          <w:b/>
+          <w:bCs/>
+        </w:rPr>
+        <w:t>Npm</w:t>
+      </w:r>
+      <w:proofErr w:type="spellEnd"/>
+    </w:p>
+    <w:p>
+      <w:pPr>
+        <w:rPr>
+          <w:rFonts w:ascii="Arial" w:hAnsi="Arial" w:cs="Arial"/>
+        </w:rPr>
+      </w:pPr>
+      <w:r>
+        <w:rPr>
+          <w:rFonts w:ascii="Arial" w:hAnsi="Arial" w:cs="Arial"/>
+        </w:rPr>
+        <w:t>(</w:t>
+      </w:r>
+      <w:proofErr w:type="spellStart"/>
+      <w:r>
+        <w:rPr>
+          <w:rFonts w:ascii="Arial" w:hAnsi="Arial" w:cs="Arial"/>
+        </w:rPr>
+        <w:t>Node</w:t>
+      </w:r>
+      <w:proofErr w:type="spellEnd"/>
+      <w:r>
+        <w:rPr>
+          <w:rFonts w:ascii="Arial" w:hAnsi="Arial" w:cs="Arial"/>
+        </w:rPr>
+        <w:t xml:space="preserve"> </w:t>
+      </w:r>
+      <w:proofErr w:type="spellStart"/>
+      <w:r>
+        <w:rPr>
+          <w:rFonts w:ascii="Arial" w:hAnsi="Arial" w:cs="Arial"/>
+        </w:rPr>
+        <w:t>Package</w:t>
+      </w:r>
+      <w:proofErr w:type="spellEnd"/>
+      <w:r>
+        <w:rPr>
+          <w:rFonts w:ascii="Arial" w:hAnsi="Arial" w:cs="Arial"/>
+        </w:rPr>
+        <w:t xml:space="preserve"> Manager)</w:t>
+      </w:r>
+    </w:p>
+    <w:p>
+      <w:pPr>
+        <w:rPr>
+          <w:rFonts w:ascii="Arial" w:hAnsi="Arial" w:cs="Arial"/>
+          <w:b/>
+          <w:bCs/>
+        </w:rPr>
+      </w:pPr>
+      <w:proofErr w:type="spellStart"/>
+      <w:r>
+        <w:rPr>
+          <w:rFonts w:ascii="Arial" w:hAnsi="Arial" w:cs="Arial"/>
+          <w:b/>
+          <w:bCs/>
+        </w:rPr>
+        <w:t>Tailwind</w:t>
+      </w:r>
+      <w:proofErr w:type="spellEnd"/>
     </w:p>
     <w:p>
       <w:pPr>

</xml_diff>